<commit_message>
started backend work and testing, created logger and test for logger verificaiton, next steps are main.py and GUI
</commit_message>
<xml_diff>
--- a/info/LabelTracker Application Tech Stack.docx
+++ b/info/LabelTracker Application Tech Stack.docx
@@ -42,8 +42,13 @@
           <w:numId w:val="1"/>
         </w:numPr>
       </w:pPr>
-      <w:r>
-        <w:t>Multi user capabilities</w:t>
+      <w:proofErr w:type="gramStart"/>
+      <w:r>
+        <w:t>Multi user</w:t>
+      </w:r>
+      <w:proofErr w:type="gramEnd"/>
+      <w:r>
+        <w:t xml:space="preserve"> capabilities</w:t>
       </w:r>
     </w:p>
     <w:p>
@@ -72,6 +77,55 @@
     </w:p>
     <w:p>
       <w:pPr>
+        <w:pStyle w:val="ListParagraph"/>
+        <w:numPr>
+          <w:ilvl w:val="0"/>
+          <w:numId w:val="1"/>
+        </w:numPr>
+      </w:pPr>
+      <w:r>
+        <w:t xml:space="preserve">Label </w:t>
+      </w:r>
+      <w:proofErr w:type="gramStart"/>
+      <w:r>
+        <w:t>Format :</w:t>
+      </w:r>
+      <w:proofErr w:type="gramEnd"/>
+    </w:p>
+    <w:p>
+      <w:pPr>
+        <w:pStyle w:val="ListParagraph"/>
+        <w:numPr>
+          <w:ilvl w:val="1"/>
+          <w:numId w:val="1"/>
+        </w:numPr>
+      </w:pPr>
+      <w:r>
+        <w:rPr>
+          <w:b/>
+          <w:bCs/>
+        </w:rPr>
+        <w:t>&lt;r=CUSTID-</w:t>
+      </w:r>
+      <w:proofErr w:type="spellStart"/>
+      <w:r>
+        <w:rPr>
+          <w:b/>
+          <w:bCs/>
+        </w:rPr>
+        <w:t>OrderNumber</w:t>
+      </w:r>
+      <w:proofErr w:type="spellEnd"/>
+      <w:r>
+        <w:rPr>
+          <w:b/>
+          <w:bCs/>
+        </w:rPr>
+        <w:t>-XXXXX</w:t>
+      </w:r>
+    </w:p>
+    <w:p>
+      <w:pPr>
         <w:rPr>
           <w:b/>
           <w:bCs/>
@@ -113,8 +167,13 @@
           <w:numId w:val="1"/>
         </w:numPr>
       </w:pPr>
-      <w:r>
-        <w:t>User log in for session that would require log in/log out</w:t>
+      <w:proofErr w:type="gramStart"/>
+      <w:r>
+        <w:t>User</w:t>
+      </w:r>
+      <w:proofErr w:type="gramEnd"/>
+      <w:r>
+        <w:t xml:space="preserve"> log in for session that would require log in/log out</w:t>
       </w:r>
     </w:p>
     <w:p>
@@ -324,7 +383,10 @@
       </w:r>
       <w:proofErr w:type="spellStart"/>
       <w:r>
-        <w:t>logging.db</w:t>
+        <w:t>EMSTrackingData</w:t>
+      </w:r>
+      <w:r>
+        <w:t>.db</w:t>
       </w:r>
       <w:proofErr w:type="spellEnd"/>
     </w:p>
@@ -397,7 +459,6 @@
           <w:b/>
           <w:bCs/>
         </w:rPr>
-        <w:lastRenderedPageBreak/>
         <w:t>Application layout:</w:t>
       </w:r>
     </w:p>
@@ -671,6 +732,15 @@
         <w:tab/>
         <w:t>|-- app.log</w:t>
       </w:r>
+      <w:r>
+        <w:t xml:space="preserve"> </w:t>
+      </w:r>
+      <w:r>
+        <w:rPr>
+          <w:highlight w:val="yellow"/>
+        </w:rPr>
+        <w:t>(move once prod ready)</w:t>
+      </w:r>
     </w:p>
     <w:p>
       <w:pPr>
@@ -757,6 +827,22 @@
         <w:ind w:left="1800"/>
       </w:pPr>
       <w:r>
+        <w:t xml:space="preserve">|-- </w:t>
+      </w:r>
+      <w:proofErr w:type="spellStart"/>
+      <w:proofErr w:type="gramStart"/>
+      <w:r>
+        <w:t>main.spec</w:t>
+      </w:r>
+      <w:proofErr w:type="spellEnd"/>
+      <w:proofErr w:type="gramEnd"/>
+    </w:p>
+    <w:p>
+      <w:pPr>
+        <w:pStyle w:val="ListParagraph"/>
+        <w:ind w:left="1800"/>
+      </w:pPr>
+      <w:r>
         <w:t>|--requirements.txt</w:t>
       </w:r>
     </w:p>
@@ -775,40 +861,423 @@
         </w:rPr>
       </w:pPr>
       <w:r>
+        <w:tab/>
+      </w:r>
+      <w:r>
+        <w:rPr>
+          <w:b/>
+          <w:bCs/>
+        </w:rPr>
+        <w:t>Database schema:</w:t>
+      </w:r>
+    </w:p>
+    <w:p>
+      <w:pPr>
+        <w:pStyle w:val="ListParagraph"/>
+        <w:numPr>
+          <w:ilvl w:val="1"/>
+          <w:numId w:val="1"/>
+        </w:numPr>
+        <w:rPr>
+          <w:b/>
+          <w:bCs/>
+        </w:rPr>
+      </w:pPr>
+      <w:r>
+        <w:t xml:space="preserve">Users – username, </w:t>
+      </w:r>
+      <w:r>
+        <w:rPr>
+          <w:highlight w:val="yellow"/>
+        </w:rPr>
+        <w:t>password</w:t>
+      </w:r>
+      <w:r>
+        <w:t>, role</w:t>
+      </w:r>
+    </w:p>
+    <w:p>
+      <w:pPr>
+        <w:pStyle w:val="ListParagraph"/>
+        <w:numPr>
+          <w:ilvl w:val="2"/>
+          <w:numId w:val="1"/>
+        </w:numPr>
+        <w:rPr>
+          <w:b/>
+          <w:bCs/>
+        </w:rPr>
+      </w:pPr>
+      <w:r>
+        <w:t>Admin (permission to create new companies, boards)</w:t>
+      </w:r>
+    </w:p>
+    <w:p>
+      <w:pPr>
+        <w:pStyle w:val="ListParagraph"/>
+        <w:numPr>
+          <w:ilvl w:val="2"/>
+          <w:numId w:val="1"/>
+        </w:numPr>
+        <w:rPr>
+          <w:b/>
+          <w:bCs/>
+        </w:rPr>
+      </w:pPr>
+      <w:r>
+        <w:t>Standard (permission to create new orders</w:t>
+      </w:r>
+    </w:p>
+    <w:p>
+      <w:pPr>
+        <w:pStyle w:val="ListParagraph"/>
+        <w:numPr>
+          <w:ilvl w:val="1"/>
+          <w:numId w:val="1"/>
+        </w:numPr>
+        <w:rPr>
+          <w:b/>
+          <w:bCs/>
+        </w:rPr>
+      </w:pPr>
+      <w:r>
+        <w:t>Companies</w:t>
+      </w:r>
+    </w:p>
+    <w:p>
+      <w:pPr>
+        <w:pStyle w:val="ListParagraph"/>
+        <w:numPr>
+          <w:ilvl w:val="2"/>
+          <w:numId w:val="1"/>
+        </w:numPr>
+        <w:rPr>
+          <w:b/>
+          <w:bCs/>
+        </w:rPr>
+      </w:pPr>
+      <w:r>
+        <w:t>Company id, name, client path</w:t>
+      </w:r>
+    </w:p>
+    <w:p>
+      <w:pPr>
+        <w:pStyle w:val="ListParagraph"/>
+        <w:numPr>
+          <w:ilvl w:val="1"/>
+          <w:numId w:val="1"/>
+        </w:numPr>
+        <w:rPr>
+          <w:b/>
+          <w:bCs/>
+        </w:rPr>
+      </w:pPr>
+      <w:r>
+        <w:t>Boards</w:t>
+      </w:r>
+    </w:p>
+    <w:p>
+      <w:pPr>
+        <w:pStyle w:val="ListParagraph"/>
+        <w:numPr>
+          <w:ilvl w:val="2"/>
+          <w:numId w:val="1"/>
+        </w:numPr>
+        <w:rPr>
+          <w:b/>
+          <w:bCs/>
+        </w:rPr>
+      </w:pPr>
+      <w:proofErr w:type="spellStart"/>
+      <w:r>
+        <w:t>Board_id</w:t>
+      </w:r>
+      <w:proofErr w:type="spellEnd"/>
+      <w:r>
+        <w:t>, company id, board name</w:t>
+      </w:r>
+    </w:p>
+    <w:p>
+      <w:pPr>
+        <w:pStyle w:val="ListParagraph"/>
+        <w:numPr>
+          <w:ilvl w:val="1"/>
+          <w:numId w:val="1"/>
+        </w:numPr>
+        <w:rPr>
+          <w:b/>
+          <w:bCs/>
+        </w:rPr>
+      </w:pPr>
+      <w:r>
+        <w:t>Files</w:t>
+      </w:r>
+    </w:p>
+    <w:p>
+      <w:pPr>
+        <w:pStyle w:val="ListParagraph"/>
+        <w:numPr>
+          <w:ilvl w:val="2"/>
+          <w:numId w:val="1"/>
+        </w:numPr>
+        <w:rPr>
+          <w:b/>
+          <w:bCs/>
+        </w:rPr>
+      </w:pPr>
+      <w:r>
+        <w:t xml:space="preserve">Order number, </w:t>
+      </w:r>
+      <w:r>
+        <w:rPr>
+          <w:highlight w:val="yellow"/>
+        </w:rPr>
+        <w:t>status</w:t>
+      </w:r>
+      <w:r>
+        <w:t>, file path, created at, created by</w:t>
+      </w:r>
+    </w:p>
+    <w:p>
+      <w:pPr>
+        <w:rPr>
+          <w:b/>
+          <w:bCs/>
+        </w:rPr>
+      </w:pPr>
+    </w:p>
+    <w:p>
+      <w:pPr>
+        <w:ind w:left="720"/>
+        <w:rPr>
+          <w:b/>
+          <w:bCs/>
+        </w:rPr>
+      </w:pPr>
+      <w:r>
+        <w:rPr>
+          <w:b/>
+          <w:bCs/>
+        </w:rPr>
+        <w:t>XLSX schema:</w:t>
+      </w:r>
+    </w:p>
+    <w:p>
+      <w:pPr>
+        <w:pStyle w:val="ListParagraph"/>
+        <w:numPr>
+          <w:ilvl w:val="1"/>
+          <w:numId w:val="1"/>
+        </w:numPr>
+      </w:pPr>
+      <w:r>
+        <w:t>User Id</w:t>
+      </w:r>
+    </w:p>
+    <w:p>
+      <w:pPr>
+        <w:pStyle w:val="ListParagraph"/>
+        <w:numPr>
+          <w:ilvl w:val="1"/>
+          <w:numId w:val="1"/>
+        </w:numPr>
+      </w:pPr>
+      <w:r>
+        <w:t>Company Id</w:t>
+      </w:r>
+    </w:p>
+    <w:p>
+      <w:pPr>
+        <w:pStyle w:val="ListParagraph"/>
+        <w:numPr>
+          <w:ilvl w:val="1"/>
+          <w:numId w:val="1"/>
+        </w:numPr>
+      </w:pPr>
+      <w:r>
+        <w:t>Board Id</w:t>
+      </w:r>
+    </w:p>
+    <w:p>
+      <w:pPr>
+        <w:pStyle w:val="ListParagraph"/>
+        <w:numPr>
+          <w:ilvl w:val="1"/>
+          <w:numId w:val="1"/>
+        </w:numPr>
+      </w:pPr>
+      <w:r>
+        <w:t>Serial Number</w:t>
+      </w:r>
+    </w:p>
+    <w:p>
+      <w:pPr>
+        <w:pStyle w:val="ListParagraph"/>
+        <w:numPr>
+          <w:ilvl w:val="1"/>
+          <w:numId w:val="1"/>
+        </w:numPr>
+      </w:pPr>
+      <w:r>
+        <w:t>Pass/Fail (bool)</w:t>
+      </w:r>
+    </w:p>
+    <w:p>
+      <w:pPr>
+        <w:pStyle w:val="ListParagraph"/>
+        <w:numPr>
+          <w:ilvl w:val="2"/>
+          <w:numId w:val="1"/>
+        </w:numPr>
+      </w:pPr>
+      <w:r>
+        <w:t xml:space="preserve">Timestamp pass or fail </w:t>
+      </w:r>
+    </w:p>
+    <w:p>
+      <w:pPr>
+        <w:pStyle w:val="ListParagraph"/>
+        <w:numPr>
+          <w:ilvl w:val="1"/>
+          <w:numId w:val="1"/>
+        </w:numPr>
+      </w:pPr>
+      <w:r>
+        <w:t xml:space="preserve">If </w:t>
+      </w:r>
+      <w:proofErr w:type="gramStart"/>
+      <w:r>
+        <w:t>Fail</w:t>
+      </w:r>
+      <w:proofErr w:type="gramEnd"/>
+      <w:r>
+        <w:t xml:space="preserve"> then failure explanation</w:t>
+      </w:r>
+    </w:p>
+    <w:p>
+      <w:pPr>
+        <w:pStyle w:val="ListParagraph"/>
+        <w:numPr>
+          <w:ilvl w:val="1"/>
+          <w:numId w:val="1"/>
+        </w:numPr>
+      </w:pPr>
+      <w:r>
+        <w:t xml:space="preserve">If Fail status changed to </w:t>
+      </w:r>
+      <w:proofErr w:type="gramStart"/>
+      <w:r>
+        <w:t>Pass</w:t>
+      </w:r>
+      <w:proofErr w:type="gramEnd"/>
+      <w:r>
+        <w:t xml:space="preserve"> then fix explanation </w:t>
+      </w:r>
+    </w:p>
+    <w:p>
+      <w:pPr>
+        <w:pStyle w:val="ListParagraph"/>
+        <w:numPr>
+          <w:ilvl w:val="2"/>
+          <w:numId w:val="1"/>
+        </w:numPr>
+      </w:pPr>
+      <w:r>
+        <w:t>Timestamp when fail changed to pass</w:t>
+      </w:r>
+    </w:p>
+    <w:p>
+      <w:pPr>
+        <w:pStyle w:val="ListParagraph"/>
+        <w:numPr>
+          <w:ilvl w:val="1"/>
+          <w:numId w:val="1"/>
+        </w:numPr>
+      </w:pPr>
+    </w:p>
+    <w:p>
+      <w:pPr>
+        <w:rPr>
+          <w:b/>
+          <w:bCs/>
+        </w:rPr>
+      </w:pPr>
+    </w:p>
+    <w:p>
+      <w:pPr>
+        <w:ind w:left="720"/>
+        <w:rPr>
+          <w:b/>
+          <w:bCs/>
+        </w:rPr>
+      </w:pPr>
+      <w:r>
+        <w:rPr>
+          <w:b/>
+          <w:bCs/>
+        </w:rPr>
+        <w:t xml:space="preserve">GUI: </w:t>
+      </w:r>
+    </w:p>
+    <w:p>
+      <w:pPr>
+        <w:pStyle w:val="ListParagraph"/>
+        <w:numPr>
+          <w:ilvl w:val="1"/>
+          <w:numId w:val="1"/>
+        </w:numPr>
+      </w:pPr>
+      <w:r>
+        <w:t>On .exe open:</w:t>
+      </w:r>
+    </w:p>
+    <w:p>
+      <w:pPr>
+        <w:pStyle w:val="ListParagraph"/>
+        <w:numPr>
+          <w:ilvl w:val="2"/>
+          <w:numId w:val="1"/>
+        </w:numPr>
+      </w:pPr>
+      <w:r>
+        <w:t>Log in window</w:t>
+      </w:r>
+    </w:p>
+    <w:p>
+      <w:pPr>
+        <w:pStyle w:val="ListParagraph"/>
+        <w:numPr>
+          <w:ilvl w:val="2"/>
+          <w:numId w:val="1"/>
+        </w:numPr>
+      </w:pPr>
+      <w:r>
+        <w:t xml:space="preserve">Main window with company, board and existing (uncompleted) orders drop downs </w:t>
+      </w:r>
+    </w:p>
+    <w:p>
+      <w:pPr>
+        <w:pStyle w:val="ListParagraph"/>
+        <w:numPr>
+          <w:ilvl w:val="2"/>
+          <w:numId w:val="1"/>
+        </w:numPr>
+      </w:pPr>
+      <w:r>
+        <w:t>When all drop downs are selected textbox for SN entry, button to select pass/fail status</w:t>
+      </w:r>
+    </w:p>
+    <w:p>
+      <w:pPr>
+        <w:pStyle w:val="ListParagraph"/>
+        <w:numPr>
+          <w:ilvl w:val="2"/>
+          <w:numId w:val="1"/>
+        </w:numPr>
+      </w:pPr>
+      <w:r>
         <w:lastRenderedPageBreak/>
-        <w:tab/>
-      </w:r>
-      <w:r>
-        <w:rPr>
-          <w:b/>
-          <w:bCs/>
-        </w:rPr>
-        <w:t>Database schema:</w:t>
-      </w:r>
-    </w:p>
-    <w:p>
-      <w:pPr>
-        <w:pStyle w:val="ListParagraph"/>
-        <w:numPr>
-          <w:ilvl w:val="1"/>
-          <w:numId w:val="1"/>
-        </w:numPr>
-        <w:rPr>
-          <w:b/>
-          <w:bCs/>
-        </w:rPr>
-      </w:pPr>
-      <w:r>
-        <w:t xml:space="preserve">Users – username, </w:t>
-      </w:r>
-      <w:r>
-        <w:rPr>
-          <w:highlight w:val="yellow"/>
-        </w:rPr>
-        <w:t>password</w:t>
-      </w:r>
-      <w:r>
-        <w:t>, role</w:t>
+        <w:t xml:space="preserve">Button to select verify </w:t>
       </w:r>
     </w:p>
     <w:p>
@@ -818,13 +1287,9 @@
           <w:ilvl w:val="2"/>
           <w:numId w:val="1"/>
         </w:numPr>
-        <w:rPr>
-          <w:b/>
-          <w:bCs/>
-        </w:rPr>
-      </w:pPr>
-      <w:r>
-        <w:t>Admin (permission to create new companies, boards)</w:t>
+      </w:pPr>
+      <w:r>
+        <w:t>Section to show all data in currently selected xlsx file</w:t>
       </w:r>
     </w:p>
     <w:p>
@@ -834,133 +1299,12 @@
           <w:ilvl w:val="2"/>
           <w:numId w:val="1"/>
         </w:numPr>
-        <w:rPr>
-          <w:b/>
-          <w:bCs/>
-        </w:rPr>
-      </w:pPr>
-      <w:r>
-        <w:t>Standard (permission to create new orders</w:t>
-      </w:r>
-    </w:p>
-    <w:p>
-      <w:pPr>
-        <w:pStyle w:val="ListParagraph"/>
-        <w:numPr>
-          <w:ilvl w:val="1"/>
-          <w:numId w:val="1"/>
-        </w:numPr>
-        <w:rPr>
-          <w:b/>
-          <w:bCs/>
-        </w:rPr>
-      </w:pPr>
-      <w:r>
-        <w:t>Companies</w:t>
-      </w:r>
-    </w:p>
-    <w:p>
-      <w:pPr>
-        <w:pStyle w:val="ListParagraph"/>
-        <w:numPr>
-          <w:ilvl w:val="2"/>
-          <w:numId w:val="1"/>
-        </w:numPr>
-        <w:rPr>
-          <w:b/>
-          <w:bCs/>
-        </w:rPr>
-      </w:pPr>
-      <w:r>
-        <w:t>Company id, name, client path</w:t>
-      </w:r>
-    </w:p>
-    <w:p>
-      <w:pPr>
-        <w:pStyle w:val="ListParagraph"/>
-        <w:numPr>
-          <w:ilvl w:val="1"/>
-          <w:numId w:val="1"/>
-        </w:numPr>
-        <w:rPr>
-          <w:b/>
-          <w:bCs/>
-        </w:rPr>
-      </w:pPr>
-      <w:r>
-        <w:t>Boards</w:t>
-      </w:r>
-    </w:p>
-    <w:p>
-      <w:pPr>
-        <w:pStyle w:val="ListParagraph"/>
-        <w:numPr>
-          <w:ilvl w:val="2"/>
-          <w:numId w:val="1"/>
-        </w:numPr>
-        <w:rPr>
-          <w:b/>
-          <w:bCs/>
-        </w:rPr>
-      </w:pPr>
-      <w:proofErr w:type="spellStart"/>
-      <w:r>
-        <w:t>Board_id</w:t>
-      </w:r>
-      <w:proofErr w:type="spellEnd"/>
-      <w:r>
-        <w:t>, company id, board name</w:t>
-      </w:r>
-    </w:p>
-    <w:p>
-      <w:pPr>
-        <w:pStyle w:val="ListParagraph"/>
-        <w:numPr>
-          <w:ilvl w:val="1"/>
-          <w:numId w:val="1"/>
-        </w:numPr>
-        <w:rPr>
-          <w:b/>
-          <w:bCs/>
-        </w:rPr>
-      </w:pPr>
-      <w:r>
-        <w:t>Files</w:t>
-      </w:r>
-    </w:p>
-    <w:p>
-      <w:pPr>
-        <w:pStyle w:val="ListParagraph"/>
-        <w:numPr>
-          <w:ilvl w:val="2"/>
-          <w:numId w:val="1"/>
-        </w:numPr>
-        <w:rPr>
-          <w:b/>
-          <w:bCs/>
-        </w:rPr>
-      </w:pPr>
-      <w:r>
-        <w:t xml:space="preserve">Order number, </w:t>
-      </w:r>
-      <w:r>
-        <w:rPr>
-          <w:highlight w:val="yellow"/>
-        </w:rPr>
-        <w:t>status</w:t>
-      </w:r>
-      <w:r>
-        <w:t>, file path, created at, created by</w:t>
-      </w:r>
-    </w:p>
-    <w:p>
-      <w:pPr>
-        <w:rPr>
-          <w:b/>
-          <w:bCs/>
-        </w:rPr>
-      </w:pPr>
-    </w:p>
+      </w:pPr>
+      <w:r>
+        <w:t>Button to log out and return to log in window</w:t>
+      </w:r>
+    </w:p>
+    <w:p/>
     <w:p>
       <w:pPr>
         <w:ind w:left="720"/>
@@ -974,249 +1318,6 @@
           <w:b/>
           <w:bCs/>
         </w:rPr>
-        <w:t>XLSX schema:</w:t>
-      </w:r>
-    </w:p>
-    <w:p>
-      <w:pPr>
-        <w:pStyle w:val="ListParagraph"/>
-        <w:numPr>
-          <w:ilvl w:val="1"/>
-          <w:numId w:val="1"/>
-        </w:numPr>
-      </w:pPr>
-      <w:r>
-        <w:t>User Id</w:t>
-      </w:r>
-    </w:p>
-    <w:p>
-      <w:pPr>
-        <w:pStyle w:val="ListParagraph"/>
-        <w:numPr>
-          <w:ilvl w:val="1"/>
-          <w:numId w:val="1"/>
-        </w:numPr>
-      </w:pPr>
-      <w:r>
-        <w:t>Company Id</w:t>
-      </w:r>
-    </w:p>
-    <w:p>
-      <w:pPr>
-        <w:pStyle w:val="ListParagraph"/>
-        <w:numPr>
-          <w:ilvl w:val="1"/>
-          <w:numId w:val="1"/>
-        </w:numPr>
-      </w:pPr>
-      <w:r>
-        <w:t>Board Id</w:t>
-      </w:r>
-    </w:p>
-    <w:p>
-      <w:pPr>
-        <w:pStyle w:val="ListParagraph"/>
-        <w:numPr>
-          <w:ilvl w:val="1"/>
-          <w:numId w:val="1"/>
-        </w:numPr>
-      </w:pPr>
-      <w:r>
-        <w:t>Serial Number</w:t>
-      </w:r>
-    </w:p>
-    <w:p>
-      <w:pPr>
-        <w:pStyle w:val="ListParagraph"/>
-        <w:numPr>
-          <w:ilvl w:val="1"/>
-          <w:numId w:val="1"/>
-        </w:numPr>
-      </w:pPr>
-      <w:r>
-        <w:t>Pass/Fail (bool)</w:t>
-      </w:r>
-    </w:p>
-    <w:p>
-      <w:pPr>
-        <w:pStyle w:val="ListParagraph"/>
-        <w:numPr>
-          <w:ilvl w:val="2"/>
-          <w:numId w:val="1"/>
-        </w:numPr>
-      </w:pPr>
-      <w:r>
-        <w:t xml:space="preserve">Timestamp pass or fail </w:t>
-      </w:r>
-    </w:p>
-    <w:p>
-      <w:pPr>
-        <w:pStyle w:val="ListParagraph"/>
-        <w:numPr>
-          <w:ilvl w:val="1"/>
-          <w:numId w:val="1"/>
-        </w:numPr>
-      </w:pPr>
-      <w:r>
-        <w:t>If Fail then failure explanation</w:t>
-      </w:r>
-    </w:p>
-    <w:p>
-      <w:pPr>
-        <w:pStyle w:val="ListParagraph"/>
-        <w:numPr>
-          <w:ilvl w:val="1"/>
-          <w:numId w:val="1"/>
-        </w:numPr>
-      </w:pPr>
-      <w:r>
-        <w:t xml:space="preserve">If Fail status changed to Pass then fix explanation </w:t>
-      </w:r>
-    </w:p>
-    <w:p>
-      <w:pPr>
-        <w:pStyle w:val="ListParagraph"/>
-        <w:numPr>
-          <w:ilvl w:val="2"/>
-          <w:numId w:val="1"/>
-        </w:numPr>
-      </w:pPr>
-      <w:r>
-        <w:t>Timestamp when fail changed to pass</w:t>
-      </w:r>
-    </w:p>
-    <w:p>
-      <w:pPr>
-        <w:pStyle w:val="ListParagraph"/>
-        <w:numPr>
-          <w:ilvl w:val="1"/>
-          <w:numId w:val="1"/>
-        </w:numPr>
-      </w:pPr>
-    </w:p>
-    <w:p>
-      <w:pPr>
-        <w:rPr>
-          <w:b/>
-          <w:bCs/>
-        </w:rPr>
-      </w:pPr>
-    </w:p>
-    <w:p>
-      <w:pPr>
-        <w:ind w:left="720"/>
-        <w:rPr>
-          <w:b/>
-          <w:bCs/>
-        </w:rPr>
-      </w:pPr>
-      <w:r>
-        <w:rPr>
-          <w:b/>
-          <w:bCs/>
-        </w:rPr>
-        <w:t xml:space="preserve">GUI: </w:t>
-      </w:r>
-    </w:p>
-    <w:p>
-      <w:pPr>
-        <w:pStyle w:val="ListParagraph"/>
-        <w:numPr>
-          <w:ilvl w:val="1"/>
-          <w:numId w:val="1"/>
-        </w:numPr>
-      </w:pPr>
-      <w:r>
-        <w:t>On .exe open:</w:t>
-      </w:r>
-    </w:p>
-    <w:p>
-      <w:pPr>
-        <w:pStyle w:val="ListParagraph"/>
-        <w:numPr>
-          <w:ilvl w:val="2"/>
-          <w:numId w:val="1"/>
-        </w:numPr>
-      </w:pPr>
-      <w:r>
-        <w:t>Log in window</w:t>
-      </w:r>
-    </w:p>
-    <w:p>
-      <w:pPr>
-        <w:pStyle w:val="ListParagraph"/>
-        <w:numPr>
-          <w:ilvl w:val="2"/>
-          <w:numId w:val="1"/>
-        </w:numPr>
-      </w:pPr>
-      <w:r>
-        <w:t xml:space="preserve">Main window with company, board and existing (uncompleted) orders drop downs </w:t>
-      </w:r>
-    </w:p>
-    <w:p>
-      <w:pPr>
-        <w:pStyle w:val="ListParagraph"/>
-        <w:numPr>
-          <w:ilvl w:val="2"/>
-          <w:numId w:val="1"/>
-        </w:numPr>
-      </w:pPr>
-      <w:r>
-        <w:t>When all drop downs are selected textbox for SN entry, button to select pass/fail status</w:t>
-      </w:r>
-    </w:p>
-    <w:p>
-      <w:pPr>
-        <w:pStyle w:val="ListParagraph"/>
-        <w:numPr>
-          <w:ilvl w:val="2"/>
-          <w:numId w:val="1"/>
-        </w:numPr>
-      </w:pPr>
-      <w:r>
-        <w:t xml:space="preserve">Button to select verify </w:t>
-      </w:r>
-    </w:p>
-    <w:p>
-      <w:pPr>
-        <w:pStyle w:val="ListParagraph"/>
-        <w:numPr>
-          <w:ilvl w:val="2"/>
-          <w:numId w:val="1"/>
-        </w:numPr>
-      </w:pPr>
-      <w:r>
-        <w:t>Section to show all data in currently selected xlsx file</w:t>
-      </w:r>
-    </w:p>
-    <w:p>
-      <w:pPr>
-        <w:pStyle w:val="ListParagraph"/>
-        <w:numPr>
-          <w:ilvl w:val="2"/>
-          <w:numId w:val="1"/>
-        </w:numPr>
-      </w:pPr>
-      <w:r>
-        <w:t>Button to log out and return to log in window</w:t>
-      </w:r>
-    </w:p>
-    <w:p/>
-    <w:p>
-      <w:pPr>
-        <w:ind w:left="720"/>
-        <w:rPr>
-          <w:b/>
-          <w:bCs/>
-        </w:rPr>
-      </w:pPr>
-      <w:r>
-        <w:rPr>
-          <w:b/>
-          <w:bCs/>
-        </w:rPr>
-        <w:lastRenderedPageBreak/>
         <w:t>Estimated Time:</w:t>
       </w:r>
     </w:p>

</xml_diff>